<commit_message>
Backend - Restapi endpoints update
</commit_message>
<xml_diff>
--- a/Backend/Restapi endpoints.docx
+++ b/Backend/Restapi endpoints.docx
@@ -575,13 +575,537 @@
           <w:szCs w:val="20"/>
         </w:rPr>
       </w:pPr>
-    </w:p>
-    <w:p>
-      <w:pPr>
-        <w:spacing w:after="200"/>
-      </w:pPr>
       <w:bookmarkStart w:id="0" w:name="_GoBack"/>
       <w:bookmarkEnd w:id="0"/>
+    </w:p>
+    <w:p>
+      <w:pPr>
+        <w:spacing w:after="200"/>
+        <w:rPr>
+          <w:b/>
+          <w:sz w:val="20"/>
+          <w:szCs w:val="20"/>
+        </w:rPr>
+      </w:pPr>
+      <w:r>
+        <w:rPr>
+          <w:b/>
+          <w:sz w:val="20"/>
+          <w:szCs w:val="20"/>
+          <w:highlight w:val="yellow"/>
+        </w:rPr>
+        <w:t>/login</w:t>
+      </w:r>
+      <w:r>
+        <w:rPr>
+          <w:sz w:val="20"/>
+          <w:szCs w:val="20"/>
+        </w:rPr>
+        <w:t xml:space="preserve"> - </w:t>
+      </w:r>
+      <w:r>
+        <w:rPr>
+          <w:b/>
+          <w:sz w:val="20"/>
+          <w:szCs w:val="20"/>
+        </w:rPr>
+        <w:t>POST</w:t>
+      </w:r>
+    </w:p>
+    <w:p>
+      <w:pPr>
+        <w:spacing w:after="200"/>
+        <w:rPr>
+          <w:sz w:val="20"/>
+          <w:szCs w:val="20"/>
+        </w:rPr>
+      </w:pPr>
+      <w:r>
+        <w:rPr>
+          <w:b/>
+          <w:sz w:val="20"/>
+          <w:szCs w:val="20"/>
+        </w:rPr>
+        <w:t>Leírás</w:t>
+      </w:r>
+      <w:r>
+        <w:rPr>
+          <w:sz w:val="20"/>
+          <w:szCs w:val="20"/>
+        </w:rPr>
+        <w:t>: bejelentkezte</w:t>
+      </w:r>
+      <w:r>
+        <w:rPr>
+          <w:sz w:val="20"/>
+          <w:szCs w:val="20"/>
+        </w:rPr>
+        <w:t>tjük a felhasználót</w:t>
+      </w:r>
+    </w:p>
+    <w:p>
+      <w:pPr>
+        <w:spacing w:after="200"/>
+        <w:rPr>
+          <w:b/>
+          <w:sz w:val="20"/>
+          <w:szCs w:val="20"/>
+        </w:rPr>
+      </w:pPr>
+      <w:proofErr w:type="spellStart"/>
+      <w:r>
+        <w:rPr>
+          <w:b/>
+          <w:sz w:val="20"/>
+          <w:szCs w:val="20"/>
+        </w:rPr>
+        <w:t>Request</w:t>
+      </w:r>
+      <w:proofErr w:type="spellEnd"/>
+      <w:r>
+        <w:rPr>
+          <w:b/>
+          <w:sz w:val="20"/>
+          <w:szCs w:val="20"/>
+        </w:rPr>
+        <w:t xml:space="preserve"> body:</w:t>
+      </w:r>
+    </w:p>
+    <w:p>
+      <w:pPr>
+        <w:numPr>
+          <w:ilvl w:val="0"/>
+          <w:numId w:val="3"/>
+        </w:numPr>
+        <w:spacing w:line="240" w:lineRule="auto"/>
+        <w:rPr>
+          <w:sz w:val="20"/>
+          <w:szCs w:val="20"/>
+        </w:rPr>
+      </w:pPr>
+      <w:r>
+        <w:rPr>
+          <w:sz w:val="20"/>
+          <w:szCs w:val="20"/>
+        </w:rPr>
+        <w:t>"</w:t>
+      </w:r>
+      <w:proofErr w:type="spellStart"/>
+      <w:r>
+        <w:rPr>
+          <w:sz w:val="20"/>
+          <w:szCs w:val="20"/>
+        </w:rPr>
+        <w:t>user</w:t>
+      </w:r>
+      <w:proofErr w:type="spellEnd"/>
+      <w:proofErr w:type="gramStart"/>
+      <w:r>
+        <w:rPr>
+          <w:sz w:val="20"/>
+          <w:szCs w:val="20"/>
+        </w:rPr>
+        <w:t>” :</w:t>
+      </w:r>
+      <w:proofErr w:type="gramEnd"/>
+      <w:r>
+        <w:rPr>
+          <w:sz w:val="20"/>
+          <w:szCs w:val="20"/>
+        </w:rPr>
+        <w:t xml:space="preserve"> “felhasználónév”</w:t>
+      </w:r>
+    </w:p>
+    <w:p>
+      <w:pPr>
+        <w:numPr>
+          <w:ilvl w:val="0"/>
+          <w:numId w:val="3"/>
+        </w:numPr>
+        <w:spacing w:after="200" w:line="240" w:lineRule="auto"/>
+        <w:rPr>
+          <w:sz w:val="20"/>
+          <w:szCs w:val="20"/>
+        </w:rPr>
+      </w:pPr>
+      <w:r>
+        <w:rPr>
+          <w:sz w:val="20"/>
+          <w:szCs w:val="20"/>
+        </w:rPr>
+        <w:t>“</w:t>
+      </w:r>
+      <w:proofErr w:type="spellStart"/>
+      <w:r>
+        <w:rPr>
+          <w:sz w:val="20"/>
+          <w:szCs w:val="20"/>
+        </w:rPr>
+        <w:t>password</w:t>
+      </w:r>
+      <w:proofErr w:type="spellEnd"/>
+      <w:proofErr w:type="gramStart"/>
+      <w:r>
+        <w:rPr>
+          <w:sz w:val="20"/>
+          <w:szCs w:val="20"/>
+        </w:rPr>
+        <w:t>” :</w:t>
+      </w:r>
+      <w:proofErr w:type="gramEnd"/>
+      <w:r>
+        <w:rPr>
+          <w:sz w:val="20"/>
+          <w:szCs w:val="20"/>
+        </w:rPr>
+        <w:t xml:space="preserve"> “jelszó, kliens oldalon titkosítva”</w:t>
+      </w:r>
+    </w:p>
+    <w:p>
+      <w:pPr>
+        <w:spacing w:after="200"/>
+        <w:rPr>
+          <w:b/>
+          <w:sz w:val="20"/>
+          <w:szCs w:val="20"/>
+        </w:rPr>
+      </w:pPr>
+      <w:proofErr w:type="spellStart"/>
+      <w:proofErr w:type="gramStart"/>
+      <w:r>
+        <w:rPr>
+          <w:b/>
+          <w:sz w:val="20"/>
+          <w:szCs w:val="20"/>
+        </w:rPr>
+        <w:t>Return</w:t>
+      </w:r>
+      <w:proofErr w:type="spellEnd"/>
+      <w:r>
+        <w:rPr>
+          <w:b/>
+          <w:sz w:val="20"/>
+          <w:szCs w:val="20"/>
+        </w:rPr>
+        <w:t>(</w:t>
+      </w:r>
+      <w:proofErr w:type="gramEnd"/>
+      <w:r>
+        <w:rPr>
+          <w:b/>
+          <w:sz w:val="20"/>
+          <w:szCs w:val="20"/>
+        </w:rPr>
+        <w:t>JSON):</w:t>
+      </w:r>
+    </w:p>
+    <w:p>
+      <w:pPr>
+        <w:spacing w:after="200"/>
+        <w:rPr>
+          <w:sz w:val="20"/>
+          <w:szCs w:val="20"/>
+        </w:rPr>
+      </w:pPr>
+      <w:r>
+        <w:rPr>
+          <w:sz w:val="20"/>
+          <w:szCs w:val="20"/>
+        </w:rPr>
+        <w:t>Sikeres belépés esetén:</w:t>
+      </w:r>
+    </w:p>
+    <w:p>
+      <w:pPr>
+        <w:numPr>
+          <w:ilvl w:val="0"/>
+          <w:numId w:val="1"/>
+        </w:numPr>
+        <w:rPr>
+          <w:sz w:val="20"/>
+          <w:szCs w:val="20"/>
+        </w:rPr>
+      </w:pPr>
+      <w:r>
+        <w:rPr>
+          <w:sz w:val="20"/>
+          <w:szCs w:val="20"/>
+        </w:rPr>
+        <w:t>“status</w:t>
+      </w:r>
+      <w:proofErr w:type="gramStart"/>
+      <w:r>
+        <w:rPr>
+          <w:sz w:val="20"/>
+          <w:szCs w:val="20"/>
+        </w:rPr>
+        <w:t>” :</w:t>
+      </w:r>
+      <w:proofErr w:type="gramEnd"/>
+      <w:r>
+        <w:rPr>
+          <w:sz w:val="20"/>
+          <w:szCs w:val="20"/>
+        </w:rPr>
+        <w:t xml:space="preserve"> “1”</w:t>
+      </w:r>
+    </w:p>
+    <w:p>
+      <w:pPr>
+        <w:numPr>
+          <w:ilvl w:val="0"/>
+          <w:numId w:val="1"/>
+        </w:numPr>
+        <w:rPr>
+          <w:sz w:val="20"/>
+          <w:szCs w:val="20"/>
+        </w:rPr>
+      </w:pPr>
+      <w:r>
+        <w:rPr>
+          <w:sz w:val="20"/>
+          <w:szCs w:val="20"/>
+        </w:rPr>
+        <w:t>“status_</w:t>
+      </w:r>
+      <w:proofErr w:type="spellStart"/>
+      <w:r>
+        <w:rPr>
+          <w:sz w:val="20"/>
+          <w:szCs w:val="20"/>
+        </w:rPr>
+        <w:t>message</w:t>
+      </w:r>
+      <w:proofErr w:type="spellEnd"/>
+      <w:proofErr w:type="gramStart"/>
+      <w:r>
+        <w:rPr>
+          <w:sz w:val="20"/>
+          <w:szCs w:val="20"/>
+        </w:rPr>
+        <w:t>” :</w:t>
+      </w:r>
+      <w:proofErr w:type="gramEnd"/>
+      <w:r>
+        <w:rPr>
+          <w:sz w:val="20"/>
+          <w:szCs w:val="20"/>
+        </w:rPr>
+        <w:t xml:space="preserve"> </w:t>
+      </w:r>
+    </w:p>
+    <w:p>
+      <w:pPr>
+        <w:numPr>
+          <w:ilvl w:val="1"/>
+          <w:numId w:val="1"/>
+        </w:numPr>
+        <w:rPr>
+          <w:sz w:val="20"/>
+          <w:szCs w:val="20"/>
+        </w:rPr>
+      </w:pPr>
+      <w:r>
+        <w:rPr>
+          <w:sz w:val="20"/>
+          <w:szCs w:val="20"/>
+        </w:rPr>
+        <w:t>“</w:t>
+      </w:r>
+      <w:proofErr w:type="spellStart"/>
+      <w:r>
+        <w:rPr>
+          <w:sz w:val="20"/>
+          <w:szCs w:val="20"/>
+        </w:rPr>
+        <w:t>token</w:t>
+      </w:r>
+      <w:proofErr w:type="spellEnd"/>
+      <w:r>
+        <w:rPr>
+          <w:sz w:val="20"/>
+          <w:szCs w:val="20"/>
+        </w:rPr>
+        <w:t xml:space="preserve">” </w:t>
+      </w:r>
+    </w:p>
+    <w:p>
+      <w:pPr>
+        <w:numPr>
+          <w:ilvl w:val="1"/>
+          <w:numId w:val="1"/>
+        </w:numPr>
+        <w:spacing w:after="200"/>
+        <w:rPr>
+          <w:sz w:val="20"/>
+          <w:szCs w:val="20"/>
+        </w:rPr>
+      </w:pPr>
+      <w:r>
+        <w:rPr>
+          <w:sz w:val="20"/>
+          <w:szCs w:val="20"/>
+        </w:rPr>
+        <w:t>“</w:t>
+      </w:r>
+      <w:proofErr w:type="spellStart"/>
+      <w:r>
+        <w:rPr>
+          <w:sz w:val="20"/>
+          <w:szCs w:val="20"/>
+        </w:rPr>
+        <w:t>role</w:t>
+      </w:r>
+      <w:proofErr w:type="spellEnd"/>
+      <w:proofErr w:type="gramStart"/>
+      <w:r>
+        <w:rPr>
+          <w:sz w:val="20"/>
+          <w:szCs w:val="20"/>
+        </w:rPr>
+        <w:t>” :</w:t>
+      </w:r>
+      <w:proofErr w:type="gramEnd"/>
+      <w:r>
+        <w:rPr>
+          <w:sz w:val="20"/>
+          <w:szCs w:val="20"/>
+        </w:rPr>
+        <w:t xml:space="preserve"> “</w:t>
+      </w:r>
+      <w:proofErr w:type="spellStart"/>
+      <w:r>
+        <w:rPr>
+          <w:sz w:val="20"/>
+          <w:szCs w:val="20"/>
+        </w:rPr>
+        <w:t>user</w:t>
+      </w:r>
+      <w:proofErr w:type="spellEnd"/>
+      <w:r>
+        <w:rPr>
+          <w:sz w:val="20"/>
+          <w:szCs w:val="20"/>
+        </w:rPr>
+        <w:t>”</w:t>
+      </w:r>
+    </w:p>
+    <w:p>
+      <w:pPr>
+        <w:spacing w:after="200"/>
+        <w:rPr>
+          <w:sz w:val="20"/>
+          <w:szCs w:val="20"/>
+        </w:rPr>
+      </w:pPr>
+      <w:r>
+        <w:rPr>
+          <w:sz w:val="20"/>
+          <w:szCs w:val="20"/>
+        </w:rPr>
+        <w:t>Sikertelen belépés esetén:</w:t>
+      </w:r>
+    </w:p>
+    <w:p>
+      <w:pPr>
+        <w:numPr>
+          <w:ilvl w:val="0"/>
+          <w:numId w:val="1"/>
+        </w:numPr>
+        <w:rPr>
+          <w:sz w:val="20"/>
+          <w:szCs w:val="20"/>
+        </w:rPr>
+      </w:pPr>
+      <w:r>
+        <w:rPr>
+          <w:sz w:val="20"/>
+          <w:szCs w:val="20"/>
+        </w:rPr>
+        <w:t>“status</w:t>
+      </w:r>
+      <w:proofErr w:type="gramStart"/>
+      <w:r>
+        <w:rPr>
+          <w:sz w:val="20"/>
+          <w:szCs w:val="20"/>
+        </w:rPr>
+        <w:t>” :</w:t>
+      </w:r>
+      <w:proofErr w:type="gramEnd"/>
+      <w:r>
+        <w:rPr>
+          <w:sz w:val="20"/>
+          <w:szCs w:val="20"/>
+        </w:rPr>
+        <w:t xml:space="preserve"> “0” </w:t>
+      </w:r>
+    </w:p>
+    <w:p>
+      <w:pPr>
+        <w:numPr>
+          <w:ilvl w:val="0"/>
+          <w:numId w:val="1"/>
+        </w:numPr>
+        <w:spacing w:after="200"/>
+        <w:rPr>
+          <w:sz w:val="20"/>
+          <w:szCs w:val="20"/>
+        </w:rPr>
+      </w:pPr>
+      <w:r>
+        <w:rPr>
+          <w:sz w:val="20"/>
+          <w:szCs w:val="20"/>
+        </w:rPr>
+        <w:t>“status_</w:t>
+      </w:r>
+      <w:proofErr w:type="spellStart"/>
+      <w:r>
+        <w:rPr>
+          <w:sz w:val="20"/>
+          <w:szCs w:val="20"/>
+        </w:rPr>
+        <w:t>message</w:t>
+      </w:r>
+      <w:proofErr w:type="spellEnd"/>
+      <w:proofErr w:type="gramStart"/>
+      <w:r>
+        <w:rPr>
+          <w:sz w:val="20"/>
+          <w:szCs w:val="20"/>
+        </w:rPr>
+        <w:t>” :</w:t>
+      </w:r>
+      <w:proofErr w:type="gramEnd"/>
+      <w:r>
+        <w:rPr>
+          <w:sz w:val="20"/>
+          <w:szCs w:val="20"/>
+        </w:rPr>
+        <w:t xml:space="preserve"> “Login </w:t>
+      </w:r>
+      <w:proofErr w:type="spellStart"/>
+      <w:r>
+        <w:rPr>
+          <w:sz w:val="20"/>
+          <w:szCs w:val="20"/>
+        </w:rPr>
+        <w:t>failed</w:t>
+      </w:r>
+      <w:proofErr w:type="spellEnd"/>
+      <w:r>
+        <w:rPr>
+          <w:sz w:val="20"/>
+          <w:szCs w:val="20"/>
+        </w:rPr>
+        <w:t>.”</w:t>
+      </w:r>
+    </w:p>
+    <w:p>
+      <w:pPr>
+        <w:spacing w:after="200"/>
+      </w:pPr>
       <w:r>
         <w:br w:type="page"/>
       </w:r>

</xml_diff>